<commit_message>
change random to zeros
</commit_message>
<xml_diff>
--- a/report.docx
+++ b/report.docx
@@ -4197,6 +4197,8 @@
         </w:rPr>
         <w:t>全零初始化</w:t>
       </w:r>
+      <w:bookmarkStart w:id="0" w:name="_GoBack"/>
+      <w:bookmarkEnd w:id="0"/>
     </w:p>
     <w:p>
       <w:r>
@@ -4206,7 +4208,7 @@
         <w:rPr>
           <w:rFonts w:ascii="MS Mincho" w:eastAsia="MS Mincho" w:hAnsi="MS Mincho" w:cs="MS Mincho"/>
         </w:rPr>
-        <w:t>随机初始化</w:t>
+        <w:t>全零初始化</w:t>
       </w:r>
     </w:p>
     <w:p>
@@ -4528,8 +4530,6 @@
         <w:lastRenderedPageBreak/>
         <w:t>Classification:</w:t>
       </w:r>
-      <w:bookmarkStart w:id="0" w:name="_GoBack"/>
-      <w:bookmarkEnd w:id="0"/>
     </w:p>
     <w:p>
       <m:oMathPara>
@@ -4867,13 +4867,7 @@
                             <w:rPr>
                               <w:rFonts w:ascii="Cambria Math" w:hAnsi="Cambria Math"/>
                             </w:rPr>
-                            <m:t>+</m:t>
-                          </m:r>
-                          <m:r>
-                            <w:rPr>
-                              <w:rFonts w:ascii="Cambria Math" w:hAnsi="Cambria Math"/>
-                            </w:rPr>
-                            <m:t xml:space="preserve"> </m:t>
+                            <m:t xml:space="preserve">+ </m:t>
                           </m:r>
                           <m:r>
                             <w:rPr>
@@ -5512,11 +5506,6 @@
     </w:p>
     <w:p/>
     <w:p>
-      <w:pPr>
-        <w:rPr>
-          <w:rFonts w:hint="eastAsia"/>
-        </w:rPr>
-      </w:pPr>
       <w:r>
         <w:rPr>
           <w:rFonts w:hint="eastAsia"/>
@@ -5666,6 +5655,9 @@
     </w:p>
     <w:p>
       <w:r>
+        <w:rPr>
+          <w:noProof/>
+        </w:rPr>
         <w:drawing>
           <wp:inline distT="0" distB="0" distL="0" distR="0" wp14:anchorId="48BBE077" wp14:editId="3FCC1F70">
             <wp:extent cx="4695205" cy="3661336"/>
@@ -5866,9 +5858,6 @@
           <w:numId w:val="4"/>
         </w:numPr>
         <w:ind w:firstLineChars="0"/>
-        <w:rPr>
-          <w:rFonts w:hint="eastAsia"/>
-        </w:rPr>
       </w:pPr>
       <w:r>
         <w:rPr>
@@ -7165,6 +7154,7 @@
   <w:style w:type="character" w:default="1" w:styleId="a0">
     <w:name w:val="Default Paragraph Font"/>
     <w:uiPriority w:val="1"/>
+    <w:semiHidden/>
     <w:unhideWhenUsed/>
   </w:style>
   <w:style w:type="table" w:default="1" w:styleId="a1">

</xml_diff>

<commit_message>
use validation set instead
</commit_message>
<xml_diff>
--- a/report.docx
+++ b/report.docx
@@ -3179,8 +3179,6 @@
             <w:r>
               <w:t xml:space="preserve">            self.w += -</w:t>
             </w:r>
-            <w:bookmarkStart w:id="0" w:name="_GoBack"/>
-            <w:bookmarkEnd w:id="0"/>
             <w:r>
               <w:t xml:space="preserve"> learning_rate * grad</w:t>
             </w:r>
@@ -4487,7 +4485,7 @@
         <w:rPr>
           <w:rFonts w:ascii="MS Mincho" w:eastAsia="MS Mincho" w:hAnsi="MS Mincho" w:cs="MS Mincho"/>
         </w:rPr>
-        <w:t>5.01179783065</w:t>
+        <w:t>6.28378351929</w:t>
       </w:r>
     </w:p>
     <w:p>
@@ -4501,10 +4499,20 @@
         <w:t>r</w:t>
       </w:r>
       <w:r>
-        <w:t xml:space="preserve">2_score = </w:t>
-      </w:r>
-      <w:r>
-        <w:t>0.700417094174</w:t>
+        <w:t>2_score =</w:t>
+      </w:r>
+      <w:r>
+        <w:rPr>
+          <w:rFonts w:ascii="Courier New" w:hAnsi="Courier New" w:cs="Courier New"/>
+          <w:color w:val="000000"/>
+          <w:kern w:val="0"/>
+          <w:sz w:val="20"/>
+          <w:szCs w:val="20"/>
+        </w:rPr>
+        <w:t xml:space="preserve"> </w:t>
+      </w:r>
+      <w:r>
+        <w:t>0.589049526326</w:t>
       </w:r>
     </w:p>
     <w:p>
@@ -4535,7 +4543,7 @@
         <w:t xml:space="preserve">rmse = </w:t>
       </w:r>
       <w:r>
-        <w:t>4.75843882965</w:t>
+        <w:t>5.86628965918</w:t>
       </w:r>
     </w:p>
     <w:p>
@@ -4549,12 +4557,15 @@
         <w:t xml:space="preserve">r2_score = </w:t>
       </w:r>
       <w:r>
-        <w:t>0.729940833545</w:t>
+        <w:t>0.641842489901</w:t>
       </w:r>
     </w:p>
     <w:p>
       <w:pPr>
         <w:ind w:leftChars="175" w:left="420"/>
+        <w:rPr>
+          <w:rFonts w:hint="eastAsia"/>
+        </w:rPr>
       </w:pPr>
       <w:r>
         <w:rPr>
@@ -4592,6 +4603,14 @@
         </w:rPr>
         <w:t>好</w:t>
       </w:r>
+      <w:r>
+        <w:rPr>
+          <w:rFonts w:ascii="MS Mincho" w:eastAsia="MS Mincho" w:hAnsi="MS Mincho" w:cs="MS Mincho" w:hint="eastAsia"/>
+        </w:rPr>
+        <w:t>。</w:t>
+      </w:r>
+      <w:bookmarkStart w:id="0" w:name="_GoBack"/>
+      <w:bookmarkEnd w:id="0"/>
     </w:p>
     <w:p/>
     <w:p>
@@ -6395,7 +6414,6 @@
   <w:style w:type="character" w:default="1" w:styleId="a0">
     <w:name w:val="Default Paragraph Font"/>
     <w:uiPriority w:val="1"/>
-    <w:semiHidden/>
     <w:unhideWhenUsed/>
   </w:style>
   <w:style w:type="table" w:default="1" w:styleId="a1">

</xml_diff>